<commit_message>
Add sample screen shots for swagger ui
</commit_message>
<xml_diff>
--- a/README.docx
+++ b/README.docx
@@ -4,6 +4,12 @@
   <w:body>
     <w:sdt>
       <w:sdtPr>
+        <w:rPr>
+          <w:rFonts w:asciiTheme="minorHAnsi" w:eastAsiaTheme="minorHAnsi" w:hAnsiTheme="minorHAnsi" w:cstheme="minorBidi"/>
+          <w:color w:val="auto"/>
+          <w:sz w:val="22"/>
+          <w:szCs w:val="22"/>
+        </w:rPr>
         <w:id w:val="1975172477"/>
         <w:docPartObj>
           <w:docPartGallery w:val="Table of Contents"/>
@@ -12,13 +18,9 @@
       </w:sdtPr>
       <w:sdtEndPr>
         <w:rPr>
-          <w:rFonts w:asciiTheme="minorHAnsi" w:eastAsiaTheme="minorHAnsi" w:hAnsiTheme="minorHAnsi" w:cstheme="minorBidi"/>
           <w:b/>
           <w:bCs/>
           <w:noProof/>
-          <w:color w:val="auto"/>
-          <w:sz w:val="22"/>
-          <w:szCs w:val="22"/>
         </w:rPr>
       </w:sdtEndPr>
       <w:sdtContent>
@@ -30,6 +32,8 @@
             <w:t>Table of Contents</w:t>
           </w:r>
         </w:p>
+        <w:bookmarkStart w:id="0" w:name="_GoBack"/>
+        <w:bookmarkEnd w:id="0"/>
         <w:p>
           <w:pPr>
             <w:pStyle w:val="TOC1"/>
@@ -50,7 +54,7 @@
           <w:r>
             <w:fldChar w:fldCharType="separate"/>
           </w:r>
-          <w:hyperlink w:anchor="_Toc31021282" w:history="1">
+          <w:hyperlink w:anchor="_Toc31022299" w:history="1">
             <w:r>
               <w:rPr>
                 <w:rStyle w:val="Hyperlink"/>
@@ -77,7 +81,7 @@
                 <w:noProof/>
                 <w:webHidden/>
               </w:rPr>
-              <w:instrText xml:space="preserve"> PAGEREF _Toc31021282 \h </w:instrText>
+              <w:instrText xml:space="preserve"> PAGEREF _Toc31022299 \h </w:instrText>
             </w:r>
             <w:r>
               <w:rPr>
@@ -119,7 +123,7 @@
               <w:noProof/>
             </w:rPr>
           </w:pPr>
-          <w:hyperlink w:anchor="_Toc31021283" w:history="1">
+          <w:hyperlink w:anchor="_Toc31022300" w:history="1">
             <w:r>
               <w:rPr>
                 <w:rStyle w:val="Hyperlink"/>
@@ -146,7 +150,7 @@
                 <w:noProof/>
                 <w:webHidden/>
               </w:rPr>
-              <w:instrText xml:space="preserve"> PAGEREF _Toc31021283 \h </w:instrText>
+              <w:instrText xml:space="preserve"> PAGEREF _Toc31022300 \h </w:instrText>
             </w:r>
             <w:r>
               <w:rPr>
@@ -188,7 +192,7 @@
               <w:noProof/>
             </w:rPr>
           </w:pPr>
-          <w:hyperlink w:anchor="_Toc31021284" w:history="1">
+          <w:hyperlink w:anchor="_Toc31022301" w:history="1">
             <w:r>
               <w:rPr>
                 <w:rStyle w:val="Hyperlink"/>
@@ -215,7 +219,7 @@
                 <w:noProof/>
                 <w:webHidden/>
               </w:rPr>
-              <w:instrText xml:space="preserve"> PAGEREF _Toc31021284 \h </w:instrText>
+              <w:instrText xml:space="preserve"> PAGEREF _Toc31022301 \h </w:instrText>
             </w:r>
             <w:r>
               <w:rPr>
@@ -257,7 +261,7 @@
               <w:noProof/>
             </w:rPr>
           </w:pPr>
-          <w:hyperlink w:anchor="_Toc31021285" w:history="1">
+          <w:hyperlink w:anchor="_Toc31022302" w:history="1">
             <w:r>
               <w:rPr>
                 <w:rStyle w:val="Hyperlink"/>
@@ -284,7 +288,7 @@
                 <w:noProof/>
                 <w:webHidden/>
               </w:rPr>
-              <w:instrText xml:space="preserve"> PAGEREF _Toc31021285 \h </w:instrText>
+              <w:instrText xml:space="preserve"> PAGEREF _Toc31022302 \h </w:instrText>
             </w:r>
             <w:r>
               <w:rPr>
@@ -326,7 +330,7 @@
               <w:noProof/>
             </w:rPr>
           </w:pPr>
-          <w:hyperlink w:anchor="_Toc31021286" w:history="1">
+          <w:hyperlink w:anchor="_Toc31022303" w:history="1">
             <w:r>
               <w:rPr>
                 <w:rStyle w:val="Hyperlink"/>
@@ -353,7 +357,7 @@
                 <w:noProof/>
                 <w:webHidden/>
               </w:rPr>
-              <w:instrText xml:space="preserve"> PAGEREF _Toc31021286 \h </w:instrText>
+              <w:instrText xml:space="preserve"> PAGEREF _Toc31022303 \h </w:instrText>
             </w:r>
             <w:r>
               <w:rPr>
@@ -395,7 +399,7 @@
               <w:noProof/>
             </w:rPr>
           </w:pPr>
-          <w:hyperlink w:anchor="_Toc31021287" w:history="1">
+          <w:hyperlink w:anchor="_Toc31022304" w:history="1">
             <w:r>
               <w:rPr>
                 <w:rStyle w:val="Hyperlink"/>
@@ -422,7 +426,7 @@
                 <w:noProof/>
                 <w:webHidden/>
               </w:rPr>
-              <w:instrText xml:space="preserve"> PAGEREF _Toc31021287 \h </w:instrText>
+              <w:instrText xml:space="preserve"> PAGEREF _Toc31022304 \h </w:instrText>
             </w:r>
             <w:r>
               <w:rPr>
@@ -464,7 +468,7 @@
               <w:noProof/>
             </w:rPr>
           </w:pPr>
-          <w:hyperlink w:anchor="_Toc31021288" w:history="1">
+          <w:hyperlink w:anchor="_Toc31022305" w:history="1">
             <w:r>
               <w:rPr>
                 <w:rStyle w:val="Hyperlink"/>
@@ -491,7 +495,7 @@
                 <w:noProof/>
                 <w:webHidden/>
               </w:rPr>
-              <w:instrText xml:space="preserve"> PAGEREF _Toc31021288 \h </w:instrText>
+              <w:instrText xml:space="preserve"> PAGEREF _Toc31022305 \h </w:instrText>
             </w:r>
             <w:r>
               <w:rPr>
@@ -533,7 +537,7 @@
               <w:noProof/>
             </w:rPr>
           </w:pPr>
-          <w:hyperlink w:anchor="_Toc31021289" w:history="1">
+          <w:hyperlink w:anchor="_Toc31022306" w:history="1">
             <w:r>
               <w:rPr>
                 <w:rStyle w:val="Hyperlink"/>
@@ -560,7 +564,7 @@
                 <w:noProof/>
                 <w:webHidden/>
               </w:rPr>
-              <w:instrText xml:space="preserve"> PAGEREF _Toc31021289 \h </w:instrText>
+              <w:instrText xml:space="preserve"> PAGEREF _Toc31022306 \h </w:instrText>
             </w:r>
             <w:r>
               <w:rPr>
@@ -580,7 +584,7 @@
                 <w:noProof/>
                 <w:webHidden/>
               </w:rPr>
-              <w:t>5</w:t>
+              <w:t>8</w:t>
             </w:r>
             <w:r>
               <w:rPr>
@@ -602,7 +606,7 @@
               <w:noProof/>
             </w:rPr>
           </w:pPr>
-          <w:hyperlink w:anchor="_Toc31021290" w:history="1">
+          <w:hyperlink w:anchor="_Toc31022307" w:history="1">
             <w:r>
               <w:rPr>
                 <w:rStyle w:val="Hyperlink"/>
@@ -629,7 +633,7 @@
                 <w:noProof/>
                 <w:webHidden/>
               </w:rPr>
-              <w:instrText xml:space="preserve"> PAGEREF _Toc31021290 \h </w:instrText>
+              <w:instrText xml:space="preserve"> PAGEREF _Toc31022307 \h </w:instrText>
             </w:r>
             <w:r>
               <w:rPr>
@@ -649,7 +653,7 @@
                 <w:noProof/>
                 <w:webHidden/>
               </w:rPr>
-              <w:t>6</w:t>
+              <w:t>10</w:t>
             </w:r>
             <w:r>
               <w:rPr>
@@ -671,7 +675,7 @@
               <w:noProof/>
             </w:rPr>
           </w:pPr>
-          <w:hyperlink w:anchor="_Toc31021291" w:history="1">
+          <w:hyperlink w:anchor="_Toc31022308" w:history="1">
             <w:r>
               <w:rPr>
                 <w:rStyle w:val="Hyperlink"/>
@@ -698,7 +702,7 @@
                 <w:noProof/>
                 <w:webHidden/>
               </w:rPr>
-              <w:instrText xml:space="preserve"> PAGEREF _Toc31021291 \h </w:instrText>
+              <w:instrText xml:space="preserve"> PAGEREF _Toc31022308 \h </w:instrText>
             </w:r>
             <w:r>
               <w:rPr>
@@ -718,7 +722,7 @@
                 <w:noProof/>
                 <w:webHidden/>
               </w:rPr>
-              <w:t>7</w:t>
+              <w:t>10</w:t>
             </w:r>
             <w:r>
               <w:rPr>
@@ -740,7 +744,7 @@
               <w:noProof/>
             </w:rPr>
           </w:pPr>
-          <w:hyperlink w:anchor="_Toc31021292" w:history="1">
+          <w:hyperlink w:anchor="_Toc31022309" w:history="1">
             <w:r>
               <w:rPr>
                 <w:rStyle w:val="Hyperlink"/>
@@ -767,7 +771,7 @@
                 <w:noProof/>
                 <w:webHidden/>
               </w:rPr>
-              <w:instrText xml:space="preserve"> PAGEREF _Toc31021292 \h </w:instrText>
+              <w:instrText xml:space="preserve"> PAGEREF _Toc31022309 \h </w:instrText>
             </w:r>
             <w:r>
               <w:rPr>
@@ -787,7 +791,7 @@
                 <w:noProof/>
                 <w:webHidden/>
               </w:rPr>
-              <w:t>7</w:t>
+              <w:t>10</w:t>
             </w:r>
             <w:r>
               <w:rPr>
@@ -814,8 +818,6 @@
       <w:r>
         <w:br w:type="page"/>
       </w:r>
-      <w:bookmarkStart w:id="0" w:name="_GoBack"/>
-      <w:bookmarkEnd w:id="0"/>
     </w:p>
     <w:p>
       <w:pPr>
@@ -825,7 +827,7 @@
           <w:szCs w:val="20"/>
         </w:rPr>
       </w:pPr>
-      <w:bookmarkStart w:id="1" w:name="_Toc31021282"/>
+      <w:bookmarkStart w:id="1" w:name="_Toc31022299"/>
       <w:r>
         <w:lastRenderedPageBreak/>
         <w:t xml:space="preserve">Rest API With Spring Boot </w:t>
@@ -894,7 +896,7 @@
           <w:szCs w:val="20"/>
         </w:rPr>
       </w:pPr>
-      <w:bookmarkStart w:id="2" w:name="_Toc31021283"/>
+      <w:bookmarkStart w:id="2" w:name="_Toc31022300"/>
       <w:r>
         <w:t>Getting Started</w:t>
       </w:r>
@@ -952,7 +954,7 @@
       <w:pPr>
         <w:pStyle w:val="Heading2"/>
       </w:pPr>
-      <w:bookmarkStart w:id="3" w:name="_Toc31021284"/>
+      <w:bookmarkStart w:id="3" w:name="_Toc31022301"/>
       <w:r>
         <w:t>Prerequisites</w:t>
       </w:r>
@@ -1055,7 +1057,7 @@
       <w:pPr>
         <w:pStyle w:val="Heading2"/>
       </w:pPr>
-      <w:bookmarkStart w:id="4" w:name="_Toc31021285"/>
+      <w:bookmarkStart w:id="4" w:name="_Toc31022302"/>
       <w:r>
         <w:t>Installing</w:t>
       </w:r>
@@ -1363,21 +1365,9 @@
           <w:szCs w:val="20"/>
           <w:highlight w:val="yellow"/>
         </w:rPr>
-        <w:t>spring-</w:t>
-      </w:r>
-      <w:proofErr w:type="gramStart"/>
-      <w:r>
-        <w:rPr>
-          <w:rFonts w:ascii="Courier New" w:hAnsi="Courier New" w:cs="Courier New"/>
-          <w:color w:val="000000"/>
-          <w:sz w:val="20"/>
-          <w:szCs w:val="20"/>
-          <w:highlight w:val="yellow"/>
-        </w:rPr>
-        <w:t>boot:run</w:t>
+        <w:t>spring-boot:run</w:t>
       </w:r>
       <w:proofErr w:type="spellEnd"/>
-      <w:proofErr w:type="gramEnd"/>
       <w:r>
         <w:rPr>
           <w:rFonts w:ascii="Courier New" w:hAnsi="Courier New" w:cs="Courier New"/>
@@ -1506,7 +1496,7 @@
       <w:pPr>
         <w:pStyle w:val="Heading2"/>
       </w:pPr>
-      <w:bookmarkStart w:id="5" w:name="_Toc31021286"/>
+      <w:bookmarkStart w:id="5" w:name="_Toc31022303"/>
       <w:r>
         <w:t xml:space="preserve">Testing </w:t>
       </w:r>
@@ -1544,7 +1534,7 @@
       <w:pPr>
         <w:pStyle w:val="Heading3"/>
       </w:pPr>
-      <w:bookmarkStart w:id="6" w:name="_Toc31021287"/>
+      <w:bookmarkStart w:id="6" w:name="_Toc31022304"/>
       <w:r>
         <w:t>A</w:t>
       </w:r>
@@ -2600,31 +2590,7 @@
           <w:sz w:val="20"/>
           <w:szCs w:val="20"/>
         </w:rPr>
-        <w:t xml:space="preserve">Delete Person </w:t>
-      </w:r>
-      <w:proofErr w:type="gramStart"/>
-      <w:r>
-        <w:rPr>
-          <w:rFonts w:ascii="Courier New" w:hAnsi="Courier New" w:cs="Courier New"/>
-          <w:b/>
-          <w:bCs/>
-          <w:color w:val="000000"/>
-          <w:sz w:val="20"/>
-          <w:szCs w:val="20"/>
-        </w:rPr>
-        <w:t>By</w:t>
-      </w:r>
-      <w:proofErr w:type="gramEnd"/>
-      <w:r>
-        <w:rPr>
-          <w:rFonts w:ascii="Courier New" w:hAnsi="Courier New" w:cs="Courier New"/>
-          <w:b/>
-          <w:bCs/>
-          <w:color w:val="000000"/>
-          <w:sz w:val="20"/>
-          <w:szCs w:val="20"/>
-        </w:rPr>
-        <w:t xml:space="preserve"> Id</w:t>
+        <w:t>Delete Person By Id</w:t>
       </w:r>
     </w:p>
     <w:p>
@@ -2909,31 +2875,7 @@
           <w:sz w:val="20"/>
           <w:szCs w:val="20"/>
         </w:rPr>
-        <w:t xml:space="preserve">Find Person </w:t>
-      </w:r>
-      <w:proofErr w:type="gramStart"/>
-      <w:r>
-        <w:rPr>
-          <w:rFonts w:ascii="Courier New" w:hAnsi="Courier New" w:cs="Courier New"/>
-          <w:b/>
-          <w:bCs/>
-          <w:color w:val="000000"/>
-          <w:sz w:val="20"/>
-          <w:szCs w:val="20"/>
-        </w:rPr>
-        <w:t>By</w:t>
-      </w:r>
-      <w:proofErr w:type="gramEnd"/>
-      <w:r>
-        <w:rPr>
-          <w:rFonts w:ascii="Courier New" w:hAnsi="Courier New" w:cs="Courier New"/>
-          <w:b/>
-          <w:bCs/>
-          <w:color w:val="000000"/>
-          <w:sz w:val="20"/>
-          <w:szCs w:val="20"/>
-        </w:rPr>
-        <w:t xml:space="preserve"> Id</w:t>
+        <w:t>Find Person By Id</w:t>
       </w:r>
     </w:p>
     <w:p>
@@ -3411,7 +3353,7 @@
       <w:pPr>
         <w:pStyle w:val="Heading2"/>
       </w:pPr>
-      <w:bookmarkStart w:id="7" w:name="_Toc31021288"/>
+      <w:bookmarkStart w:id="7" w:name="_Toc31022305"/>
       <w:r>
         <w:lastRenderedPageBreak/>
         <w:t xml:space="preserve">Running </w:t>
@@ -3424,162 +3366,175 @@
       </w:r>
       <w:bookmarkEnd w:id="7"/>
     </w:p>
-    <w:p>
-      <w:pPr>
-        <w:rPr>
-          <w:rFonts w:ascii="Courier New" w:hAnsi="Courier New" w:cs="Courier New"/>
-          <w:sz w:val="20"/>
-          <w:szCs w:val="20"/>
-        </w:rPr>
-      </w:pPr>
-    </w:p>
-    <w:p>
-      <w:pPr>
-        <w:autoSpaceDE w:val="0"/>
-        <w:autoSpaceDN w:val="0"/>
-        <w:adjustRightInd w:val="0"/>
-        <w:spacing w:after="0" w:line="240" w:lineRule="auto"/>
-        <w:rPr>
-          <w:rFonts w:ascii="Courier New" w:hAnsi="Courier New" w:cs="Courier New"/>
-          <w:sz w:val="20"/>
-          <w:szCs w:val="20"/>
-        </w:rPr>
-      </w:pPr>
-    </w:p>
-    <w:p>
-      <w:pPr>
-        <w:autoSpaceDE w:val="0"/>
-        <w:autoSpaceDN w:val="0"/>
-        <w:adjustRightInd w:val="0"/>
-        <w:spacing w:after="0" w:line="240" w:lineRule="auto"/>
-        <w:rPr>
-          <w:rFonts w:ascii="Courier New" w:hAnsi="Courier New" w:cs="Courier New"/>
-          <w:sz w:val="20"/>
-          <w:szCs w:val="20"/>
-        </w:rPr>
-      </w:pPr>
-    </w:p>
-    <w:p>
-      <w:pPr>
-        <w:pStyle w:val="Heading2"/>
-      </w:pPr>
-      <w:bookmarkStart w:id="8" w:name="_Toc31021289"/>
-      <w:r>
-        <w:rPr>
-          <w:u w:val="single"/>
-        </w:rPr>
-        <w:t>Accessing</w:t>
-      </w:r>
-      <w:r>
-        <w:t xml:space="preserve"> Data </w:t>
-      </w:r>
-      <w:r>
-        <w:t>from</w:t>
-      </w:r>
-      <w:r>
-        <w:t xml:space="preserve"> H2 </w:t>
-      </w:r>
-      <w:r>
-        <w:t>Database</w:t>
-      </w:r>
-      <w:bookmarkEnd w:id="8"/>
-    </w:p>
-    <w:p>
-      <w:pPr>
-        <w:autoSpaceDE w:val="0"/>
-        <w:autoSpaceDN w:val="0"/>
-        <w:adjustRightInd w:val="0"/>
-        <w:spacing w:after="0" w:line="240" w:lineRule="auto"/>
-        <w:rPr>
-          <w:rFonts w:ascii="Courier New" w:hAnsi="Courier New" w:cs="Courier New"/>
-          <w:sz w:val="20"/>
-          <w:szCs w:val="20"/>
-        </w:rPr>
-      </w:pPr>
-    </w:p>
-    <w:p>
-      <w:pPr>
-        <w:autoSpaceDE w:val="0"/>
-        <w:autoSpaceDN w:val="0"/>
-        <w:adjustRightInd w:val="0"/>
-        <w:spacing w:after="0" w:line="240" w:lineRule="auto"/>
-        <w:rPr>
-          <w:rFonts w:ascii="Courier New" w:hAnsi="Courier New" w:cs="Courier New"/>
-          <w:sz w:val="20"/>
-          <w:szCs w:val="20"/>
-        </w:rPr>
-      </w:pPr>
-      <w:r>
-        <w:rPr>
-          <w:rFonts w:ascii="Courier New" w:hAnsi="Courier New" w:cs="Courier New"/>
-          <w:color w:val="000000"/>
-          <w:sz w:val="20"/>
-          <w:szCs w:val="20"/>
-        </w:rPr>
-        <w:t xml:space="preserve">Open below </w:t>
-      </w:r>
-      <w:r>
-        <w:rPr>
-          <w:rFonts w:ascii="Courier New" w:hAnsi="Courier New" w:cs="Courier New"/>
-          <w:color w:val="000000"/>
-          <w:sz w:val="20"/>
-          <w:szCs w:val="20"/>
-          <w:u w:val="single"/>
-        </w:rPr>
-        <w:t>URL</w:t>
-      </w:r>
-      <w:r>
-        <w:rPr>
-          <w:rFonts w:ascii="Courier New" w:hAnsi="Courier New" w:cs="Courier New"/>
-          <w:color w:val="000000"/>
-          <w:sz w:val="20"/>
-          <w:szCs w:val="20"/>
-        </w:rPr>
-        <w:t xml:space="preserve"> from your browser to access H2 Database Console. Leave the password blank and click on connect</w:t>
-      </w:r>
-    </w:p>
-    <w:p>
-      <w:pPr>
-        <w:autoSpaceDE w:val="0"/>
-        <w:autoSpaceDN w:val="0"/>
-        <w:adjustRightInd w:val="0"/>
-        <w:spacing w:after="0" w:line="240" w:lineRule="auto"/>
-        <w:rPr>
-          <w:rFonts w:ascii="Courier New" w:hAnsi="Courier New" w:cs="Courier New"/>
-          <w:sz w:val="20"/>
-          <w:szCs w:val="20"/>
-        </w:rPr>
-      </w:pPr>
-    </w:p>
-    <w:p>
-      <w:pPr>
-        <w:autoSpaceDE w:val="0"/>
-        <w:autoSpaceDN w:val="0"/>
-        <w:adjustRightInd w:val="0"/>
-        <w:spacing w:after="0" w:line="240" w:lineRule="auto"/>
-        <w:rPr>
-          <w:rFonts w:ascii="Courier New" w:hAnsi="Courier New" w:cs="Courier New"/>
-          <w:sz w:val="20"/>
-          <w:szCs w:val="20"/>
-        </w:rPr>
-      </w:pPr>
-      <w:r>
-        <w:rPr>
-          <w:rFonts w:ascii="Courier New" w:hAnsi="Courier New" w:cs="Courier New"/>
-          <w:color w:val="000000"/>
-          <w:sz w:val="20"/>
-          <w:szCs w:val="20"/>
-          <w:highlight w:val="yellow"/>
-        </w:rPr>
-        <w:t>http://localhost:9090/h2db</w:t>
-      </w:r>
-    </w:p>
-    <w:p>
-      <w:pPr>
-        <w:autoSpaceDE w:val="0"/>
-        <w:autoSpaceDN w:val="0"/>
-        <w:adjustRightInd w:val="0"/>
-        <w:spacing w:after="0" w:line="240" w:lineRule="auto"/>
+    <w:p/>
+    <w:p>
+      <w:r>
+        <w:t xml:space="preserve">To </w:t>
+      </w:r>
+      <w:r>
+        <w:t xml:space="preserve">add swagger </w:t>
+      </w:r>
+      <w:proofErr w:type="spellStart"/>
+      <w:r>
+        <w:t>api</w:t>
+      </w:r>
+      <w:proofErr w:type="spellEnd"/>
+      <w:r>
+        <w:t xml:space="preserve"> console add dependencies in pom.xml as show below and add </w:t>
+      </w:r>
+      <w:r>
+        <w:rPr>
+          <w:rFonts w:ascii="Courier New" w:hAnsi="Courier New" w:cs="Courier New"/>
+          <w:color w:val="646464"/>
+          <w:sz w:val="20"/>
+          <w:szCs w:val="20"/>
+          <w:highlight w:val="blue"/>
+        </w:rPr>
+        <w:t>@EnableSwagger2</w:t>
+      </w:r>
+      <w:r>
+        <w:rPr>
+          <w:rFonts w:ascii="Courier New" w:hAnsi="Courier New" w:cs="Courier New"/>
+          <w:color w:val="646464"/>
+          <w:sz w:val="20"/>
+          <w:szCs w:val="20"/>
+        </w:rPr>
+        <w:t xml:space="preserve"> </w:t>
+      </w:r>
+      <w:r>
+        <w:t xml:space="preserve">in </w:t>
+      </w:r>
+      <w:r>
+        <w:rPr>
+          <w:highlight w:val="yellow"/>
+        </w:rPr>
+        <w:t>com.excercise.personapi</w:t>
+      </w:r>
+      <w:r>
+        <w:rPr>
+          <w:highlight w:val="yellow"/>
+        </w:rPr>
+        <w:t>.ApplicationRunner.java</w:t>
+      </w:r>
+    </w:p>
+    <w:p>
+      <w:pPr>
+        <w:rPr>
+          <w:rFonts w:ascii="Courier New" w:hAnsi="Courier New" w:cs="Courier New"/>
+          <w:sz w:val="20"/>
+          <w:szCs w:val="20"/>
+        </w:rPr>
+      </w:pPr>
+    </w:p>
+    <w:p>
+      <w:r>
+        <w:rPr>
+          <w:rFonts w:ascii="Courier New" w:hAnsi="Courier New" w:cs="Courier New"/>
+          <w:sz w:val="20"/>
+          <w:szCs w:val="20"/>
+        </w:rPr>
+        <w:t xml:space="preserve">Swagger UI enables developers to visualize and test </w:t>
+      </w:r>
+      <w:proofErr w:type="spellStart"/>
+      <w:r>
+        <w:rPr>
+          <w:rFonts w:ascii="Courier New" w:hAnsi="Courier New" w:cs="Courier New"/>
+          <w:sz w:val="20"/>
+          <w:szCs w:val="20"/>
+        </w:rPr>
+        <w:t>api</w:t>
+      </w:r>
+      <w:proofErr w:type="spellEnd"/>
+      <w:r>
+        <w:rPr>
+          <w:rFonts w:ascii="Courier New" w:hAnsi="Courier New" w:cs="Courier New"/>
+          <w:sz w:val="20"/>
+          <w:szCs w:val="20"/>
+        </w:rPr>
+        <w:t xml:space="preserve"> operation. For more details about swagger </w:t>
+      </w:r>
+      <w:proofErr w:type="spellStart"/>
+      <w:r>
+        <w:rPr>
+          <w:rFonts w:ascii="Courier New" w:hAnsi="Courier New" w:cs="Courier New"/>
+          <w:sz w:val="20"/>
+          <w:szCs w:val="20"/>
+        </w:rPr>
+        <w:t>api</w:t>
+      </w:r>
+      <w:proofErr w:type="spellEnd"/>
+      <w:r>
+        <w:rPr>
+          <w:rFonts w:ascii="Courier New" w:hAnsi="Courier New" w:cs="Courier New"/>
+          <w:sz w:val="20"/>
+          <w:szCs w:val="20"/>
+        </w:rPr>
+        <w:t xml:space="preserve"> refer to documentation at </w:t>
+      </w:r>
+      <w:hyperlink r:id="rId14" w:history="1">
+        <w:r>
+          <w:rPr>
+            <w:rStyle w:val="Hyperlink"/>
+          </w:rPr>
+          <w:t>https://swagger.io/tools/swagger-ui/</w:t>
+        </w:r>
+      </w:hyperlink>
+    </w:p>
+    <w:p>
+      <w:pPr>
+        <w:rPr>
+          <w:rFonts w:ascii="Courier New" w:hAnsi="Courier New" w:cs="Courier New"/>
+          <w:sz w:val="20"/>
+          <w:szCs w:val="20"/>
+        </w:rPr>
+      </w:pPr>
+    </w:p>
+    <w:p>
+      <w:pPr>
+        <w:rPr>
+          <w:rFonts w:ascii="Courier New" w:hAnsi="Courier New" w:cs="Courier New"/>
+          <w:sz w:val="20"/>
+          <w:szCs w:val="20"/>
+        </w:rPr>
+      </w:pPr>
+      <w:r>
+        <w:rPr>
+          <w:rFonts w:ascii="Courier New" w:hAnsi="Courier New" w:cs="Courier New"/>
+          <w:sz w:val="20"/>
+          <w:szCs w:val="20"/>
+        </w:rPr>
+        <w:t xml:space="preserve">To access swagger </w:t>
+      </w:r>
+      <w:proofErr w:type="spellStart"/>
+      <w:r>
+        <w:rPr>
+          <w:rFonts w:ascii="Courier New" w:hAnsi="Courier New" w:cs="Courier New"/>
+          <w:sz w:val="20"/>
+          <w:szCs w:val="20"/>
+        </w:rPr>
+        <w:t>api</w:t>
+      </w:r>
+      <w:proofErr w:type="spellEnd"/>
+      <w:r>
+        <w:rPr>
+          <w:rFonts w:ascii="Courier New" w:hAnsi="Courier New" w:cs="Courier New"/>
+          <w:sz w:val="20"/>
+          <w:szCs w:val="20"/>
+        </w:rPr>
+        <w:t xml:space="preserve"> console try URL - </w:t>
+      </w:r>
+      <w:r>
+        <w:rPr>
+          <w:rFonts w:ascii="Courier New" w:hAnsi="Courier New" w:cs="Courier New"/>
+          <w:sz w:val="20"/>
+          <w:szCs w:val="20"/>
+          <w:highlight w:val="yellow"/>
+        </w:rPr>
+        <w:t>http://localhost:9090/swagger-ui.html</w:t>
+      </w:r>
+    </w:p>
+    <w:p>
+      <w:pPr>
         <w:rPr>
           <w:rFonts w:ascii="Courier New" w:hAnsi="Courier New" w:cs="Courier New"/>
           <w:sz w:val="20"/>
@@ -3604,64 +3559,10 @@
           <w:noProof/>
         </w:rPr>
         <w:drawing>
-          <wp:inline distT="0" distB="0" distL="0" distR="0" wp14:anchorId="71831BD9" wp14:editId="4DD03730">
-            <wp:extent cx="4476750" cy="3533775"/>
-            <wp:effectExtent l="0" t="0" r="0" b="9525"/>
-            <wp:docPr id="4" name="Picture 4"/>
-            <wp:cNvGraphicFramePr>
-              <a:graphicFrameLocks xmlns:a="http://schemas.openxmlformats.org/drawingml/2006/main" noChangeAspect="1"/>
-            </wp:cNvGraphicFramePr>
-            <a:graphic xmlns:a="http://schemas.openxmlformats.org/drawingml/2006/main">
-              <a:graphicData uri="http://schemas.openxmlformats.org/drawingml/2006/picture">
-                <pic:pic xmlns:pic="http://schemas.openxmlformats.org/drawingml/2006/picture">
-                  <pic:nvPicPr>
-                    <pic:cNvPr id="1" name=""/>
-                    <pic:cNvPicPr/>
-                  </pic:nvPicPr>
-                  <pic:blipFill>
-                    <a:blip r:embed="rId14"/>
-                    <a:stretch>
-                      <a:fillRect/>
-                    </a:stretch>
-                  </pic:blipFill>
-                  <pic:spPr>
-                    <a:xfrm>
-                      <a:off x="0" y="0"/>
-                      <a:ext cx="4476750" cy="3533775"/>
-                    </a:xfrm>
-                    <a:prstGeom prst="rect">
-                      <a:avLst/>
-                    </a:prstGeom>
-                  </pic:spPr>
-                </pic:pic>
-              </a:graphicData>
-            </a:graphic>
-          </wp:inline>
-        </w:drawing>
-      </w:r>
-    </w:p>
-    <w:p>
-      <w:pPr>
-        <w:autoSpaceDE w:val="0"/>
-        <w:autoSpaceDN w:val="0"/>
-        <w:adjustRightInd w:val="0"/>
-        <w:spacing w:after="0" w:line="240" w:lineRule="auto"/>
-        <w:rPr>
-          <w:rFonts w:ascii="Courier New" w:hAnsi="Courier New" w:cs="Courier New"/>
-          <w:sz w:val="20"/>
-          <w:szCs w:val="20"/>
-        </w:rPr>
-      </w:pPr>
-      <w:r>
-        <w:rPr>
-          <w:noProof/>
-        </w:rPr>
-        <w:lastRenderedPageBreak/>
-        <w:drawing>
-          <wp:inline distT="0" distB="0" distL="0" distR="0" wp14:anchorId="47A5A06D" wp14:editId="477CDB63">
-            <wp:extent cx="5943600" cy="3136900"/>
-            <wp:effectExtent l="0" t="0" r="0" b="6350"/>
-            <wp:docPr id="6" name="Picture 6"/>
+          <wp:inline distT="0" distB="0" distL="0" distR="0" wp14:anchorId="214CF52E" wp14:editId="2FE6C0EE">
+            <wp:extent cx="5943600" cy="2188210"/>
+            <wp:effectExtent l="0" t="0" r="0" b="2540"/>
+            <wp:docPr id="2" name="Picture 2"/>
             <wp:cNvGraphicFramePr>
               <a:graphicFrameLocks xmlns:a="http://schemas.openxmlformats.org/drawingml/2006/main" noChangeAspect="1"/>
             </wp:cNvGraphicFramePr>
@@ -3681,7 +3582,7 @@
                   <pic:spPr>
                     <a:xfrm>
                       <a:off x="0" y="0"/>
-                      <a:ext cx="5943600" cy="3136900"/>
+                      <a:ext cx="5943600" cy="2188210"/>
                     </a:xfrm>
                     <a:prstGeom prst="rect">
                       <a:avLst/>
@@ -3706,15 +3607,78 @@
           <w:szCs w:val="20"/>
         </w:rPr>
       </w:pPr>
+    </w:p>
+    <w:p>
+      <w:pPr>
+        <w:autoSpaceDE w:val="0"/>
+        <w:autoSpaceDN w:val="0"/>
+        <w:adjustRightInd w:val="0"/>
+        <w:spacing w:after="0" w:line="240" w:lineRule="auto"/>
+        <w:rPr>
+          <w:rFonts w:ascii="Courier New" w:hAnsi="Courier New" w:cs="Courier New"/>
+          <w:sz w:val="20"/>
+          <w:szCs w:val="20"/>
+        </w:rPr>
+      </w:pPr>
+      <w:r>
+        <w:rPr>
+          <w:rFonts w:ascii="Courier New" w:hAnsi="Courier New" w:cs="Courier New"/>
+          <w:sz w:val="20"/>
+          <w:szCs w:val="20"/>
+        </w:rPr>
+        <w:t xml:space="preserve">To </w:t>
+      </w:r>
+      <w:r>
+        <w:rPr>
+          <w:rFonts w:ascii="Courier New" w:hAnsi="Courier New" w:cs="Courier New"/>
+          <w:sz w:val="20"/>
+          <w:szCs w:val="20"/>
+        </w:rPr>
+        <w:t>e</w:t>
+      </w:r>
+      <w:r>
+        <w:rPr>
+          <w:rFonts w:ascii="Courier New" w:hAnsi="Courier New" w:cs="Courier New"/>
+          <w:sz w:val="20"/>
+          <w:szCs w:val="20"/>
+        </w:rPr>
+        <w:t>xplore Person API operations, click on Person Controller.</w:t>
+      </w:r>
+    </w:p>
+    <w:p>
+      <w:pPr>
+        <w:autoSpaceDE w:val="0"/>
+        <w:autoSpaceDN w:val="0"/>
+        <w:adjustRightInd w:val="0"/>
+        <w:spacing w:after="0" w:line="240" w:lineRule="auto"/>
+        <w:rPr>
+          <w:rFonts w:ascii="Courier New" w:hAnsi="Courier New" w:cs="Courier New"/>
+          <w:sz w:val="20"/>
+          <w:szCs w:val="20"/>
+        </w:rPr>
+      </w:pPr>
+    </w:p>
+    <w:p>
+      <w:pPr>
+        <w:autoSpaceDE w:val="0"/>
+        <w:autoSpaceDN w:val="0"/>
+        <w:adjustRightInd w:val="0"/>
+        <w:spacing w:after="0" w:line="240" w:lineRule="auto"/>
+        <w:rPr>
+          <w:rFonts w:ascii="Courier New" w:hAnsi="Courier New" w:cs="Courier New"/>
+          <w:sz w:val="20"/>
+          <w:szCs w:val="20"/>
+        </w:rPr>
+      </w:pPr>
       <w:r>
         <w:rPr>
           <w:noProof/>
         </w:rPr>
         <w:drawing>
-          <wp:inline distT="0" distB="0" distL="0" distR="0" wp14:anchorId="6710210D" wp14:editId="7935E0FA">
-            <wp:extent cx="5943600" cy="3466465"/>
-            <wp:effectExtent l="0" t="0" r="0" b="635"/>
-            <wp:docPr id="7" name="Picture 7"/>
+          <wp:inline distT="0" distB="0" distL="0" distR="0" wp14:anchorId="00DE0508" wp14:editId="5939C43A">
+            <wp:extent cx="5943600" cy="2743200"/>
+            <wp:effectExtent l="0" t="0" r="0" b="0"/>
+            <wp:docPr id="12" name="Picture 12"/>
             <wp:cNvGraphicFramePr>
               <a:graphicFrameLocks xmlns:a="http://schemas.openxmlformats.org/drawingml/2006/main" noChangeAspect="1"/>
             </wp:cNvGraphicFramePr>
@@ -3734,6 +3698,488 @@
                   <pic:spPr>
                     <a:xfrm>
                       <a:off x="0" y="0"/>
+                      <a:ext cx="5943600" cy="2743200"/>
+                    </a:xfrm>
+                    <a:prstGeom prst="rect">
+                      <a:avLst/>
+                    </a:prstGeom>
+                  </pic:spPr>
+                </pic:pic>
+              </a:graphicData>
+            </a:graphic>
+          </wp:inline>
+        </w:drawing>
+      </w:r>
+    </w:p>
+    <w:p>
+      <w:pPr>
+        <w:autoSpaceDE w:val="0"/>
+        <w:autoSpaceDN w:val="0"/>
+        <w:adjustRightInd w:val="0"/>
+        <w:spacing w:after="0" w:line="240" w:lineRule="auto"/>
+        <w:rPr>
+          <w:rFonts w:ascii="Courier New" w:hAnsi="Courier New" w:cs="Courier New"/>
+          <w:sz w:val="20"/>
+          <w:szCs w:val="20"/>
+        </w:rPr>
+      </w:pPr>
+      <w:r>
+        <w:rPr>
+          <w:rFonts w:ascii="Courier New" w:hAnsi="Courier New" w:cs="Courier New"/>
+          <w:sz w:val="20"/>
+          <w:szCs w:val="20"/>
+        </w:rPr>
+        <w:lastRenderedPageBreak/>
+        <w:t>Expand any operation and change request parameters and click on try it out. i.e. /person/</w:t>
+      </w:r>
+      <w:proofErr w:type="spellStart"/>
+      <w:r>
+        <w:rPr>
+          <w:rFonts w:ascii="Courier New" w:hAnsi="Courier New" w:cs="Courier New"/>
+          <w:sz w:val="20"/>
+          <w:szCs w:val="20"/>
+        </w:rPr>
+        <w:t>showall</w:t>
+      </w:r>
+      <w:proofErr w:type="spellEnd"/>
+    </w:p>
+    <w:p>
+      <w:pPr>
+        <w:autoSpaceDE w:val="0"/>
+        <w:autoSpaceDN w:val="0"/>
+        <w:adjustRightInd w:val="0"/>
+        <w:spacing w:after="0" w:line="240" w:lineRule="auto"/>
+        <w:rPr>
+          <w:rFonts w:ascii="Courier New" w:hAnsi="Courier New" w:cs="Courier New"/>
+          <w:sz w:val="20"/>
+          <w:szCs w:val="20"/>
+        </w:rPr>
+      </w:pPr>
+    </w:p>
+    <w:p>
+      <w:pPr>
+        <w:autoSpaceDE w:val="0"/>
+        <w:autoSpaceDN w:val="0"/>
+        <w:adjustRightInd w:val="0"/>
+        <w:spacing w:after="0" w:line="240" w:lineRule="auto"/>
+        <w:rPr>
+          <w:rFonts w:ascii="Courier New" w:hAnsi="Courier New" w:cs="Courier New"/>
+          <w:sz w:val="20"/>
+          <w:szCs w:val="20"/>
+        </w:rPr>
+      </w:pPr>
+      <w:r>
+        <w:rPr>
+          <w:noProof/>
+        </w:rPr>
+        <w:lastRenderedPageBreak/>
+        <w:drawing>
+          <wp:inline distT="0" distB="0" distL="0" distR="0" wp14:anchorId="029DFC76" wp14:editId="2711B0CD">
+            <wp:extent cx="5943600" cy="2830195"/>
+            <wp:effectExtent l="0" t="0" r="0" b="8255"/>
+            <wp:docPr id="13" name="Picture 13"/>
+            <wp:cNvGraphicFramePr>
+              <a:graphicFrameLocks xmlns:a="http://schemas.openxmlformats.org/drawingml/2006/main" noChangeAspect="1"/>
+            </wp:cNvGraphicFramePr>
+            <a:graphic xmlns:a="http://schemas.openxmlformats.org/drawingml/2006/main">
+              <a:graphicData uri="http://schemas.openxmlformats.org/drawingml/2006/picture">
+                <pic:pic xmlns:pic="http://schemas.openxmlformats.org/drawingml/2006/picture">
+                  <pic:nvPicPr>
+                    <pic:cNvPr id="1" name=""/>
+                    <pic:cNvPicPr/>
+                  </pic:nvPicPr>
+                  <pic:blipFill>
+                    <a:blip r:embed="rId17"/>
+                    <a:stretch>
+                      <a:fillRect/>
+                    </a:stretch>
+                  </pic:blipFill>
+                  <pic:spPr>
+                    <a:xfrm>
+                      <a:off x="0" y="0"/>
+                      <a:ext cx="5943600" cy="2830195"/>
+                    </a:xfrm>
+                    <a:prstGeom prst="rect">
+                      <a:avLst/>
+                    </a:prstGeom>
+                  </pic:spPr>
+                </pic:pic>
+              </a:graphicData>
+            </a:graphic>
+          </wp:inline>
+        </w:drawing>
+      </w:r>
+      <w:r>
+        <w:rPr>
+          <w:noProof/>
+        </w:rPr>
+        <w:drawing>
+          <wp:inline distT="0" distB="0" distL="0" distR="0" wp14:anchorId="2931100D" wp14:editId="12ABE933">
+            <wp:extent cx="5943600" cy="3149600"/>
+            <wp:effectExtent l="0" t="0" r="0" b="0"/>
+            <wp:docPr id="16" name="Picture 16"/>
+            <wp:cNvGraphicFramePr>
+              <a:graphicFrameLocks xmlns:a="http://schemas.openxmlformats.org/drawingml/2006/main" noChangeAspect="1"/>
+            </wp:cNvGraphicFramePr>
+            <a:graphic xmlns:a="http://schemas.openxmlformats.org/drawingml/2006/main">
+              <a:graphicData uri="http://schemas.openxmlformats.org/drawingml/2006/picture">
+                <pic:pic xmlns:pic="http://schemas.openxmlformats.org/drawingml/2006/picture">
+                  <pic:nvPicPr>
+                    <pic:cNvPr id="1" name=""/>
+                    <pic:cNvPicPr/>
+                  </pic:nvPicPr>
+                  <pic:blipFill>
+                    <a:blip r:embed="rId18"/>
+                    <a:stretch>
+                      <a:fillRect/>
+                    </a:stretch>
+                  </pic:blipFill>
+                  <pic:spPr>
+                    <a:xfrm>
+                      <a:off x="0" y="0"/>
+                      <a:ext cx="5943600" cy="3149600"/>
+                    </a:xfrm>
+                    <a:prstGeom prst="rect">
+                      <a:avLst/>
+                    </a:prstGeom>
+                  </pic:spPr>
+                </pic:pic>
+              </a:graphicData>
+            </a:graphic>
+          </wp:inline>
+        </w:drawing>
+      </w:r>
+      <w:r>
+        <w:rPr>
+          <w:noProof/>
+        </w:rPr>
+        <w:lastRenderedPageBreak/>
+        <w:drawing>
+          <wp:inline distT="0" distB="0" distL="0" distR="0" wp14:anchorId="7CACE030" wp14:editId="60C33F6B">
+            <wp:extent cx="5943600" cy="3499485"/>
+            <wp:effectExtent l="0" t="0" r="0" b="5715"/>
+            <wp:docPr id="17" name="Picture 17"/>
+            <wp:cNvGraphicFramePr>
+              <a:graphicFrameLocks xmlns:a="http://schemas.openxmlformats.org/drawingml/2006/main" noChangeAspect="1"/>
+            </wp:cNvGraphicFramePr>
+            <a:graphic xmlns:a="http://schemas.openxmlformats.org/drawingml/2006/main">
+              <a:graphicData uri="http://schemas.openxmlformats.org/drawingml/2006/picture">
+                <pic:pic xmlns:pic="http://schemas.openxmlformats.org/drawingml/2006/picture">
+                  <pic:nvPicPr>
+                    <pic:cNvPr id="1" name=""/>
+                    <pic:cNvPicPr/>
+                  </pic:nvPicPr>
+                  <pic:blipFill>
+                    <a:blip r:embed="rId19"/>
+                    <a:stretch>
+                      <a:fillRect/>
+                    </a:stretch>
+                  </pic:blipFill>
+                  <pic:spPr>
+                    <a:xfrm>
+                      <a:off x="0" y="0"/>
+                      <a:ext cx="5943600" cy="3499485"/>
+                    </a:xfrm>
+                    <a:prstGeom prst="rect">
+                      <a:avLst/>
+                    </a:prstGeom>
+                  </pic:spPr>
+                </pic:pic>
+              </a:graphicData>
+            </a:graphic>
+          </wp:inline>
+        </w:drawing>
+      </w:r>
+    </w:p>
+    <w:p>
+      <w:pPr>
+        <w:autoSpaceDE w:val="0"/>
+        <w:autoSpaceDN w:val="0"/>
+        <w:adjustRightInd w:val="0"/>
+        <w:spacing w:after="0" w:line="240" w:lineRule="auto"/>
+        <w:rPr>
+          <w:rFonts w:ascii="Courier New" w:hAnsi="Courier New" w:cs="Courier New"/>
+          <w:sz w:val="20"/>
+          <w:szCs w:val="20"/>
+        </w:rPr>
+      </w:pPr>
+    </w:p>
+    <w:p>
+      <w:pPr>
+        <w:pStyle w:val="Heading2"/>
+      </w:pPr>
+      <w:bookmarkStart w:id="8" w:name="_Toc31022306"/>
+      <w:r>
+        <w:rPr>
+          <w:u w:val="single"/>
+        </w:rPr>
+        <w:t>Accessing</w:t>
+      </w:r>
+      <w:r>
+        <w:t xml:space="preserve"> Data </w:t>
+      </w:r>
+      <w:r>
+        <w:t>from</w:t>
+      </w:r>
+      <w:r>
+        <w:t xml:space="preserve"> H2 </w:t>
+      </w:r>
+      <w:r>
+        <w:t>Database</w:t>
+      </w:r>
+      <w:bookmarkEnd w:id="8"/>
+    </w:p>
+    <w:p>
+      <w:pPr>
+        <w:autoSpaceDE w:val="0"/>
+        <w:autoSpaceDN w:val="0"/>
+        <w:adjustRightInd w:val="0"/>
+        <w:spacing w:after="0" w:line="240" w:lineRule="auto"/>
+        <w:rPr>
+          <w:rFonts w:ascii="Courier New" w:hAnsi="Courier New" w:cs="Courier New"/>
+          <w:sz w:val="20"/>
+          <w:szCs w:val="20"/>
+        </w:rPr>
+      </w:pPr>
+    </w:p>
+    <w:p>
+      <w:pPr>
+        <w:autoSpaceDE w:val="0"/>
+        <w:autoSpaceDN w:val="0"/>
+        <w:adjustRightInd w:val="0"/>
+        <w:spacing w:after="0" w:line="240" w:lineRule="auto"/>
+        <w:rPr>
+          <w:rFonts w:ascii="Courier New" w:hAnsi="Courier New" w:cs="Courier New"/>
+          <w:sz w:val="20"/>
+          <w:szCs w:val="20"/>
+        </w:rPr>
+      </w:pPr>
+      <w:r>
+        <w:rPr>
+          <w:rFonts w:ascii="Courier New" w:hAnsi="Courier New" w:cs="Courier New"/>
+          <w:color w:val="000000"/>
+          <w:sz w:val="20"/>
+          <w:szCs w:val="20"/>
+        </w:rPr>
+        <w:t xml:space="preserve">Open below </w:t>
+      </w:r>
+      <w:r>
+        <w:rPr>
+          <w:rFonts w:ascii="Courier New" w:hAnsi="Courier New" w:cs="Courier New"/>
+          <w:color w:val="000000"/>
+          <w:sz w:val="20"/>
+          <w:szCs w:val="20"/>
+          <w:u w:val="single"/>
+        </w:rPr>
+        <w:t>URL</w:t>
+      </w:r>
+      <w:r>
+        <w:rPr>
+          <w:rFonts w:ascii="Courier New" w:hAnsi="Courier New" w:cs="Courier New"/>
+          <w:color w:val="000000"/>
+          <w:sz w:val="20"/>
+          <w:szCs w:val="20"/>
+        </w:rPr>
+        <w:t xml:space="preserve"> from your browser to access H2 Database Console. Leave the password blank and click on connect</w:t>
+      </w:r>
+    </w:p>
+    <w:p>
+      <w:pPr>
+        <w:autoSpaceDE w:val="0"/>
+        <w:autoSpaceDN w:val="0"/>
+        <w:adjustRightInd w:val="0"/>
+        <w:spacing w:after="0" w:line="240" w:lineRule="auto"/>
+        <w:rPr>
+          <w:rFonts w:ascii="Courier New" w:hAnsi="Courier New" w:cs="Courier New"/>
+          <w:sz w:val="20"/>
+          <w:szCs w:val="20"/>
+        </w:rPr>
+      </w:pPr>
+    </w:p>
+    <w:p>
+      <w:pPr>
+        <w:autoSpaceDE w:val="0"/>
+        <w:autoSpaceDN w:val="0"/>
+        <w:adjustRightInd w:val="0"/>
+        <w:spacing w:after="0" w:line="240" w:lineRule="auto"/>
+        <w:rPr>
+          <w:rFonts w:ascii="Courier New" w:hAnsi="Courier New" w:cs="Courier New"/>
+          <w:sz w:val="20"/>
+          <w:szCs w:val="20"/>
+        </w:rPr>
+      </w:pPr>
+      <w:r>
+        <w:rPr>
+          <w:rFonts w:ascii="Courier New" w:hAnsi="Courier New" w:cs="Courier New"/>
+          <w:color w:val="000000"/>
+          <w:sz w:val="20"/>
+          <w:szCs w:val="20"/>
+          <w:highlight w:val="yellow"/>
+        </w:rPr>
+        <w:t>http://localhost:9090/h2db</w:t>
+      </w:r>
+    </w:p>
+    <w:p>
+      <w:pPr>
+        <w:autoSpaceDE w:val="0"/>
+        <w:autoSpaceDN w:val="0"/>
+        <w:adjustRightInd w:val="0"/>
+        <w:spacing w:after="0" w:line="240" w:lineRule="auto"/>
+        <w:rPr>
+          <w:rFonts w:ascii="Courier New" w:hAnsi="Courier New" w:cs="Courier New"/>
+          <w:sz w:val="20"/>
+          <w:szCs w:val="20"/>
+        </w:rPr>
+      </w:pPr>
+    </w:p>
+    <w:p>
+      <w:pPr>
+        <w:autoSpaceDE w:val="0"/>
+        <w:autoSpaceDN w:val="0"/>
+        <w:adjustRightInd w:val="0"/>
+        <w:spacing w:after="0" w:line="240" w:lineRule="auto"/>
+        <w:rPr>
+          <w:rFonts w:ascii="Courier New" w:hAnsi="Courier New" w:cs="Courier New"/>
+          <w:sz w:val="20"/>
+          <w:szCs w:val="20"/>
+        </w:rPr>
+      </w:pPr>
+      <w:r>
+        <w:rPr>
+          <w:noProof/>
+        </w:rPr>
+        <w:lastRenderedPageBreak/>
+        <w:drawing>
+          <wp:inline distT="0" distB="0" distL="0" distR="0" wp14:anchorId="71831BD9" wp14:editId="4DD03730">
+            <wp:extent cx="4476750" cy="3533775"/>
+            <wp:effectExtent l="0" t="0" r="0" b="9525"/>
+            <wp:docPr id="4" name="Picture 4"/>
+            <wp:cNvGraphicFramePr>
+              <a:graphicFrameLocks xmlns:a="http://schemas.openxmlformats.org/drawingml/2006/main" noChangeAspect="1"/>
+            </wp:cNvGraphicFramePr>
+            <a:graphic xmlns:a="http://schemas.openxmlformats.org/drawingml/2006/main">
+              <a:graphicData uri="http://schemas.openxmlformats.org/drawingml/2006/picture">
+                <pic:pic xmlns:pic="http://schemas.openxmlformats.org/drawingml/2006/picture">
+                  <pic:nvPicPr>
+                    <pic:cNvPr id="1" name=""/>
+                    <pic:cNvPicPr/>
+                  </pic:nvPicPr>
+                  <pic:blipFill>
+                    <a:blip r:embed="rId20"/>
+                    <a:stretch>
+                      <a:fillRect/>
+                    </a:stretch>
+                  </pic:blipFill>
+                  <pic:spPr>
+                    <a:xfrm>
+                      <a:off x="0" y="0"/>
+                      <a:ext cx="4476750" cy="3533775"/>
+                    </a:xfrm>
+                    <a:prstGeom prst="rect">
+                      <a:avLst/>
+                    </a:prstGeom>
+                  </pic:spPr>
+                </pic:pic>
+              </a:graphicData>
+            </a:graphic>
+          </wp:inline>
+        </w:drawing>
+      </w:r>
+    </w:p>
+    <w:p>
+      <w:pPr>
+        <w:autoSpaceDE w:val="0"/>
+        <w:autoSpaceDN w:val="0"/>
+        <w:adjustRightInd w:val="0"/>
+        <w:spacing w:after="0" w:line="240" w:lineRule="auto"/>
+        <w:rPr>
+          <w:rFonts w:ascii="Courier New" w:hAnsi="Courier New" w:cs="Courier New"/>
+          <w:sz w:val="20"/>
+          <w:szCs w:val="20"/>
+        </w:rPr>
+      </w:pPr>
+      <w:r>
+        <w:rPr>
+          <w:noProof/>
+        </w:rPr>
+        <w:drawing>
+          <wp:inline distT="0" distB="0" distL="0" distR="0" wp14:anchorId="47A5A06D" wp14:editId="477CDB63">
+            <wp:extent cx="5943600" cy="3136900"/>
+            <wp:effectExtent l="0" t="0" r="0" b="6350"/>
+            <wp:docPr id="6" name="Picture 6"/>
+            <wp:cNvGraphicFramePr>
+              <a:graphicFrameLocks xmlns:a="http://schemas.openxmlformats.org/drawingml/2006/main" noChangeAspect="1"/>
+            </wp:cNvGraphicFramePr>
+            <a:graphic xmlns:a="http://schemas.openxmlformats.org/drawingml/2006/main">
+              <a:graphicData uri="http://schemas.openxmlformats.org/drawingml/2006/picture">
+                <pic:pic xmlns:pic="http://schemas.openxmlformats.org/drawingml/2006/picture">
+                  <pic:nvPicPr>
+                    <pic:cNvPr id="1" name=""/>
+                    <pic:cNvPicPr/>
+                  </pic:nvPicPr>
+                  <pic:blipFill>
+                    <a:blip r:embed="rId21"/>
+                    <a:stretch>
+                      <a:fillRect/>
+                    </a:stretch>
+                  </pic:blipFill>
+                  <pic:spPr>
+                    <a:xfrm>
+                      <a:off x="0" y="0"/>
+                      <a:ext cx="5943600" cy="3136900"/>
+                    </a:xfrm>
+                    <a:prstGeom prst="rect">
+                      <a:avLst/>
+                    </a:prstGeom>
+                  </pic:spPr>
+                </pic:pic>
+              </a:graphicData>
+            </a:graphic>
+          </wp:inline>
+        </w:drawing>
+      </w:r>
+    </w:p>
+    <w:p>
+      <w:pPr>
+        <w:autoSpaceDE w:val="0"/>
+        <w:autoSpaceDN w:val="0"/>
+        <w:adjustRightInd w:val="0"/>
+        <w:spacing w:after="0" w:line="240" w:lineRule="auto"/>
+        <w:rPr>
+          <w:rFonts w:ascii="Courier New" w:hAnsi="Courier New" w:cs="Courier New"/>
+          <w:sz w:val="20"/>
+          <w:szCs w:val="20"/>
+        </w:rPr>
+      </w:pPr>
+      <w:r>
+        <w:rPr>
+          <w:noProof/>
+        </w:rPr>
+        <w:lastRenderedPageBreak/>
+        <w:drawing>
+          <wp:inline distT="0" distB="0" distL="0" distR="0" wp14:anchorId="6710210D" wp14:editId="7935E0FA">
+            <wp:extent cx="5943600" cy="3466465"/>
+            <wp:effectExtent l="0" t="0" r="0" b="635"/>
+            <wp:docPr id="7" name="Picture 7"/>
+            <wp:cNvGraphicFramePr>
+              <a:graphicFrameLocks xmlns:a="http://schemas.openxmlformats.org/drawingml/2006/main" noChangeAspect="1"/>
+            </wp:cNvGraphicFramePr>
+            <a:graphic xmlns:a="http://schemas.openxmlformats.org/drawingml/2006/main">
+              <a:graphicData uri="http://schemas.openxmlformats.org/drawingml/2006/picture">
+                <pic:pic xmlns:pic="http://schemas.openxmlformats.org/drawingml/2006/picture">
+                  <pic:nvPicPr>
+                    <pic:cNvPr id="1" name=""/>
+                    <pic:cNvPicPr/>
+                  </pic:nvPicPr>
+                  <pic:blipFill>
+                    <a:blip r:embed="rId22"/>
+                    <a:stretch>
+                      <a:fillRect/>
+                    </a:stretch>
+                  </pic:blipFill>
+                  <pic:spPr>
+                    <a:xfrm>
+                      <a:off x="0" y="0"/>
                       <a:ext cx="5943600" cy="3466465"/>
                     </a:xfrm>
                     <a:prstGeom prst="rect">
@@ -3782,7 +4228,7 @@
           <w:szCs w:val="20"/>
         </w:rPr>
       </w:pPr>
-      <w:bookmarkStart w:id="9" w:name="_Toc31021290"/>
+      <w:bookmarkStart w:id="9" w:name="_Toc31022307"/>
       <w:r>
         <w:t>Add password to H2DB</w:t>
       </w:r>
@@ -3878,27 +4324,15 @@
         </w:rPr>
       </w:pPr>
       <w:proofErr w:type="spellStart"/>
-      <w:proofErr w:type="gramStart"/>
-      <w:r>
-        <w:rPr>
-          <w:rFonts w:ascii="Courier New" w:hAnsi="Courier New" w:cs="Courier New"/>
-          <w:color w:val="000000"/>
-          <w:sz w:val="20"/>
-          <w:szCs w:val="20"/>
-          <w:highlight w:val="yellow"/>
-        </w:rPr>
-        <w:t>spring.datasource</w:t>
-      </w:r>
-      <w:proofErr w:type="gramEnd"/>
-      <w:r>
-        <w:rPr>
-          <w:rFonts w:ascii="Courier New" w:hAnsi="Courier New" w:cs="Courier New"/>
-          <w:color w:val="000000"/>
-          <w:sz w:val="20"/>
-          <w:szCs w:val="20"/>
-          <w:highlight w:val="yellow"/>
-        </w:rPr>
-        <w:t>.password</w:t>
+      <w:r>
+        <w:rPr>
+          <w:rFonts w:ascii="Courier New" w:hAnsi="Courier New" w:cs="Courier New"/>
+          <w:color w:val="000000"/>
+          <w:sz w:val="20"/>
+          <w:szCs w:val="20"/>
+          <w:highlight w:val="yellow"/>
+        </w:rPr>
+        <w:t>spring.datasource.password</w:t>
       </w:r>
       <w:proofErr w:type="spellEnd"/>
       <w:r>
@@ -3933,9 +4367,8 @@
           <w:szCs w:val="20"/>
         </w:rPr>
       </w:pPr>
-      <w:bookmarkStart w:id="10" w:name="_Toc31021291"/>
-      <w:r>
-        <w:lastRenderedPageBreak/>
+      <w:bookmarkStart w:id="10" w:name="_Toc31022308"/>
+      <w:r>
         <w:t xml:space="preserve">How to change </w:t>
       </w:r>
       <w:r>
@@ -4002,7 +4435,6 @@
         <w:t xml:space="preserve"> using port 9090 which is defined in </w:t>
       </w:r>
       <w:proofErr w:type="spellStart"/>
-      <w:proofErr w:type="gramStart"/>
       <w:r>
         <w:rPr>
           <w:rFonts w:ascii="Courier New" w:hAnsi="Courier New" w:cs="Courier New"/>
@@ -4013,7 +4445,6 @@
         <w:t>appication.properties</w:t>
       </w:r>
       <w:proofErr w:type="spellEnd"/>
-      <w:proofErr w:type="gramEnd"/>
       <w:r>
         <w:rPr>
           <w:rFonts w:ascii="Courier New" w:hAnsi="Courier New" w:cs="Courier New"/>
@@ -4024,7 +4455,6 @@
         <w:t xml:space="preserve">. If port 9090 is not free or some other application using this port, then change </w:t>
       </w:r>
       <w:proofErr w:type="spellStart"/>
-      <w:proofErr w:type="gramStart"/>
       <w:r>
         <w:rPr>
           <w:rFonts w:ascii="Courier New" w:hAnsi="Courier New" w:cs="Courier New"/>
@@ -4036,7 +4466,6 @@
         <w:t>server.port</w:t>
       </w:r>
       <w:proofErr w:type="spellEnd"/>
-      <w:proofErr w:type="gramEnd"/>
       <w:r>
         <w:rPr>
           <w:rFonts w:ascii="Courier New" w:hAnsi="Courier New" w:cs="Courier New"/>
@@ -4100,7 +4529,7 @@
           <w:szCs w:val="20"/>
         </w:rPr>
       </w:pPr>
-      <w:bookmarkStart w:id="11" w:name="_Toc31021292"/>
+      <w:bookmarkStart w:id="11" w:name="_Toc31022309"/>
       <w:r>
         <w:t>Author</w:t>
       </w:r>
@@ -4340,6 +4769,7 @@
     <w:lsdException w:name="HTML Sample" w:semiHidden="1" w:unhideWhenUsed="1"/>
     <w:lsdException w:name="HTML Typewriter" w:semiHidden="1" w:unhideWhenUsed="1"/>
     <w:lsdException w:name="HTML Variable" w:semiHidden="1" w:unhideWhenUsed="1"/>
+    <w:lsdException w:name="Normal Table" w:semiHidden="1" w:unhideWhenUsed="1"/>
     <w:lsdException w:name="annotation subject" w:semiHidden="1" w:unhideWhenUsed="1"/>
     <w:lsdException w:name="No List" w:semiHidden="1" w:unhideWhenUsed="1"/>
     <w:lsdException w:name="Outline List 1" w:semiHidden="1" w:unhideWhenUsed="1"/>
@@ -4386,8 +4816,10 @@
     <w:lsdException w:name="Table Subtle 2" w:semiHidden="1" w:unhideWhenUsed="1"/>
     <w:lsdException w:name="Table Web 1" w:semiHidden="1" w:unhideWhenUsed="1"/>
     <w:lsdException w:name="Table Web 2" w:semiHidden="1" w:unhideWhenUsed="1"/>
+    <w:lsdException w:name="Table Web 3" w:semiHidden="1" w:unhideWhenUsed="1"/>
     <w:lsdException w:name="Balloon Text" w:semiHidden="1" w:unhideWhenUsed="1"/>
     <w:lsdException w:name="Table Grid" w:uiPriority="39"/>
+    <w:lsdException w:name="Table Theme" w:semiHidden="1" w:unhideWhenUsed="1"/>
     <w:lsdException w:name="Placeholder Text" w:semiHidden="1"/>
     <w:lsdException w:name="No Spacing" w:uiPriority="1" w:qFormat="1"/>
     <w:lsdException w:name="Light Shading" w:uiPriority="60"/>
@@ -4681,7 +5113,6 @@
   <w:style w:type="character" w:default="1" w:styleId="DefaultParagraphFont">
     <w:name w:val="Default Paragraph Font"/>
     <w:uiPriority w:val="1"/>
-    <w:semiHidden/>
     <w:unhideWhenUsed/>
   </w:style>
   <w:style w:type="table" w:default="1" w:styleId="TableNormal">

</xml_diff>